<commit_message>
Day3 of phase 3
</commit_message>
<xml_diff>
--- a/Phase 2/Mean Stack - Phase 2 Notes.docx
+++ b/Phase 2/Mean Stack - Phase 2 Notes.docx
@@ -5177,23 +5177,7 @@
           <w:b/>
           <w:sz w:val="28"/>
         </w:rPr>
-        <w:t xml:space="preserve"> install </w:t>
-      </w:r>
-      <w:r>
-        <w:rPr>
-          <w:rFonts w:ascii="Courier New" w:hAnsi="Courier New" w:cs="Courier New"/>
-          <w:b/>
-          <w:sz w:val="28"/>
-        </w:rPr>
-        <w:t xml:space="preserve">–g </w:t>
-      </w:r>
-      <w:r>
-        <w:rPr>
-          <w:rFonts w:ascii="Courier New" w:hAnsi="Courier New" w:cs="Courier New"/>
-          <w:b/>
-          <w:sz w:val="28"/>
-        </w:rPr>
-        <w:t>@</w:t>
+        <w:t xml:space="preserve"> install –g @</w:t>
       </w:r>
       <w:proofErr w:type="spellStart"/>
       <w:r>
@@ -5220,15 +5204,7 @@
           <w:b/>
           <w:sz w:val="28"/>
         </w:rPr>
-        <w:t>cli</w:t>
-      </w:r>
-      <w:r>
-        <w:rPr>
-          <w:rFonts w:ascii="Courier New" w:hAnsi="Courier New" w:cs="Courier New"/>
-          <w:b/>
-          <w:sz w:val="28"/>
-        </w:rPr>
-        <w:t>@versionNumber</w:t>
+        <w:t>cli@versionNumber</w:t>
       </w:r>
       <w:proofErr w:type="spellEnd"/>
       <w:r>
@@ -10156,41 +10132,724 @@
           <w:rFonts w:ascii="Courier New" w:hAnsi="Courier New" w:cs="Courier New"/>
           <w:b/>
           <w:sz w:val="28"/>
-        </w:rPr>
-      </w:pPr>
-    </w:p>
-    <w:p>
-      <w:pPr>
-        <w:rPr>
-          <w:rFonts w:ascii="Courier New" w:hAnsi="Courier New" w:cs="Courier New"/>
-          <w:b/>
-          <w:sz w:val="28"/>
-        </w:rPr>
-      </w:pPr>
-    </w:p>
-    <w:p>
-      <w:pPr>
-        <w:rPr>
-          <w:rFonts w:ascii="Courier New" w:hAnsi="Courier New" w:cs="Courier New"/>
-          <w:b/>
-          <w:sz w:val="28"/>
-        </w:rPr>
-      </w:pPr>
-    </w:p>
-    <w:p>
-      <w:pPr>
-        <w:rPr>
-          <w:rFonts w:ascii="Courier New" w:hAnsi="Courier New" w:cs="Courier New"/>
-          <w:b/>
-          <w:sz w:val="28"/>
-        </w:rPr>
-      </w:pPr>
+          <w:highlight w:val="yellow"/>
+        </w:rPr>
+      </w:pPr>
+      <w:r>
+        <w:rPr>
+          <w:rFonts w:ascii="Courier New" w:hAnsi="Courier New" w:cs="Courier New"/>
+          <w:b/>
+          <w:sz w:val="28"/>
+          <w:highlight w:val="yellow"/>
+        </w:rPr>
+        <w:t xml:space="preserve">Phase </w:t>
+      </w:r>
+      <w:proofErr w:type="gramStart"/>
+      <w:r>
+        <w:rPr>
+          <w:rFonts w:ascii="Courier New" w:hAnsi="Courier New" w:cs="Courier New"/>
+          <w:b/>
+          <w:sz w:val="28"/>
+          <w:highlight w:val="yellow"/>
+        </w:rPr>
+        <w:t>2 :</w:t>
+      </w:r>
+      <w:proofErr w:type="gramEnd"/>
+      <w:r>
+        <w:rPr>
+          <w:rFonts w:ascii="Courier New" w:hAnsi="Courier New" w:cs="Courier New"/>
+          <w:b/>
+          <w:sz w:val="28"/>
+          <w:highlight w:val="yellow"/>
+        </w:rPr>
+        <w:t xml:space="preserve"> Day 3</w:t>
+      </w:r>
+      <w:r>
+        <w:rPr>
+          <w:rFonts w:ascii="Courier New" w:hAnsi="Courier New" w:cs="Courier New"/>
+          <w:b/>
+          <w:sz w:val="28"/>
+          <w:highlight w:val="yellow"/>
+        </w:rPr>
+        <w:t xml:space="preserve"> </w:t>
+      </w:r>
+    </w:p>
+    <w:p>
+      <w:pPr>
+        <w:rPr>
+          <w:rFonts w:ascii="Courier New" w:hAnsi="Courier New" w:cs="Courier New"/>
+          <w:b/>
+          <w:sz w:val="28"/>
+        </w:rPr>
+      </w:pPr>
+      <w:r>
+        <w:rPr>
+          <w:rFonts w:ascii="Courier New" w:hAnsi="Courier New" w:cs="Courier New"/>
+          <w:b/>
+          <w:sz w:val="28"/>
+          <w:highlight w:val="yellow"/>
+        </w:rPr>
+        <w:t>19</w:t>
+      </w:r>
+      <w:r>
+        <w:rPr>
+          <w:rFonts w:ascii="Courier New" w:hAnsi="Courier New" w:cs="Courier New"/>
+          <w:b/>
+          <w:sz w:val="28"/>
+          <w:highlight w:val="yellow"/>
+        </w:rPr>
+        <w:t>-06-2021</w:t>
+      </w:r>
+    </w:p>
+    <w:p>
+      <w:pPr>
+        <w:rPr>
+          <w:rFonts w:ascii="Courier New" w:hAnsi="Courier New" w:cs="Courier New"/>
+          <w:b/>
+          <w:sz w:val="28"/>
+        </w:rPr>
+      </w:pPr>
+    </w:p>
+    <w:p>
+      <w:pPr>
+        <w:rPr>
+          <w:rFonts w:ascii="Courier New" w:hAnsi="Courier New" w:cs="Courier New"/>
+          <w:b/>
+          <w:sz w:val="28"/>
+        </w:rPr>
+      </w:pPr>
+      <w:r>
+        <w:rPr>
+          <w:rFonts w:ascii="Courier New" w:hAnsi="Courier New" w:cs="Courier New"/>
+          <w:b/>
+          <w:sz w:val="28"/>
+        </w:rPr>
+        <w:t xml:space="preserve">Using this command after compiled angular project it automatically in default browser with </w:t>
+      </w:r>
+      <w:proofErr w:type="spellStart"/>
+      <w:proofErr w:type="gramStart"/>
+      <w:r>
+        <w:rPr>
+          <w:rFonts w:ascii="Courier New" w:hAnsi="Courier New" w:cs="Courier New"/>
+          <w:b/>
+          <w:sz w:val="28"/>
+        </w:rPr>
+        <w:t>url</w:t>
+      </w:r>
+      <w:proofErr w:type="spellEnd"/>
+      <w:proofErr w:type="gramEnd"/>
+      <w:r>
+        <w:rPr>
+          <w:rFonts w:ascii="Courier New" w:hAnsi="Courier New" w:cs="Courier New"/>
+          <w:b/>
+          <w:sz w:val="28"/>
+        </w:rPr>
+        <w:t xml:space="preserve"> as </w:t>
+      </w:r>
+    </w:p>
+    <w:p>
+      <w:pPr>
+        <w:rPr>
+          <w:rFonts w:ascii="Courier New" w:hAnsi="Courier New" w:cs="Courier New"/>
+          <w:b/>
+          <w:sz w:val="28"/>
+        </w:rPr>
+      </w:pPr>
+      <w:hyperlink r:id="rId7" w:history="1">
+        <w:r>
+          <w:rPr>
+            <w:rStyle w:val="Hyperlink"/>
+            <w:rFonts w:ascii="Courier New" w:hAnsi="Courier New" w:cs="Courier New"/>
+            <w:b/>
+            <w:sz w:val="28"/>
+          </w:rPr>
+          <w:t>http://localhost:4200</w:t>
+        </w:r>
+      </w:hyperlink>
+    </w:p>
+    <w:p>
+      <w:pPr>
+        <w:rPr>
+          <w:rFonts w:ascii="Courier New" w:hAnsi="Courier New" w:cs="Courier New"/>
+          <w:b/>
+          <w:sz w:val="28"/>
+        </w:rPr>
+      </w:pPr>
+    </w:p>
+    <w:p>
+      <w:pPr>
+        <w:rPr>
+          <w:rFonts w:ascii="Courier New" w:hAnsi="Courier New" w:cs="Courier New"/>
+          <w:b/>
+          <w:sz w:val="28"/>
+        </w:rPr>
+      </w:pPr>
+      <w:proofErr w:type="gramStart"/>
+      <w:r>
+        <w:rPr>
+          <w:rFonts w:ascii="Courier New" w:hAnsi="Courier New" w:cs="Courier New"/>
+          <w:b/>
+          <w:sz w:val="28"/>
+        </w:rPr>
+        <w:t>ng</w:t>
+      </w:r>
+      <w:proofErr w:type="gramEnd"/>
+      <w:r>
+        <w:rPr>
+          <w:rFonts w:ascii="Courier New" w:hAnsi="Courier New" w:cs="Courier New"/>
+          <w:b/>
+          <w:sz w:val="28"/>
+        </w:rPr>
+        <w:t xml:space="preserve"> serve –o</w:t>
+      </w:r>
+    </w:p>
+    <w:p>
+      <w:pPr>
+        <w:rPr>
+          <w:rFonts w:ascii="Courier New" w:hAnsi="Courier New" w:cs="Courier New"/>
+          <w:b/>
+          <w:sz w:val="28"/>
+        </w:rPr>
+      </w:pPr>
+    </w:p>
+    <w:p>
+      <w:pPr>
+        <w:rPr>
+          <w:rFonts w:ascii="Courier New" w:hAnsi="Courier New" w:cs="Courier New"/>
+          <w:b/>
+          <w:sz w:val="28"/>
+        </w:rPr>
+      </w:pPr>
+    </w:p>
+    <w:p>
+      <w:pPr>
+        <w:rPr>
+          <w:rFonts w:ascii="Courier New" w:hAnsi="Courier New" w:cs="Courier New"/>
+          <w:b/>
+          <w:sz w:val="28"/>
+        </w:rPr>
+      </w:pPr>
+      <w:r>
+        <w:rPr>
+          <w:rFonts w:ascii="Courier New" w:hAnsi="Courier New" w:cs="Courier New"/>
+          <w:b/>
+          <w:sz w:val="28"/>
+          <w:highlight w:val="yellow"/>
+        </w:rPr>
+        <w:t>Angular Data Binding</w:t>
+      </w:r>
+      <w:r>
+        <w:rPr>
+          <w:rFonts w:ascii="Courier New" w:hAnsi="Courier New" w:cs="Courier New"/>
+          <w:b/>
+          <w:sz w:val="28"/>
+        </w:rPr>
+        <w:t xml:space="preserve"> </w:t>
+      </w:r>
+    </w:p>
+    <w:p>
+      <w:pPr>
+        <w:rPr>
+          <w:rFonts w:ascii="Courier New" w:hAnsi="Courier New" w:cs="Courier New"/>
+          <w:b/>
+          <w:sz w:val="28"/>
+        </w:rPr>
+      </w:pPr>
+    </w:p>
+    <w:p>
+      <w:pPr>
+        <w:rPr>
+          <w:rFonts w:ascii="Courier New" w:hAnsi="Courier New" w:cs="Courier New"/>
+          <w:b/>
+          <w:sz w:val="28"/>
+        </w:rPr>
+      </w:pPr>
+      <w:r>
+        <w:rPr>
+          <w:rFonts w:ascii="Courier New" w:hAnsi="Courier New" w:cs="Courier New"/>
+          <w:b/>
+          <w:sz w:val="28"/>
+        </w:rPr>
+        <w:t xml:space="preserve">Data binding is use to share the data between component to template and vice-versa. </w:t>
+      </w:r>
+    </w:p>
+    <w:p>
+      <w:pPr>
+        <w:rPr>
+          <w:rFonts w:ascii="Courier New" w:hAnsi="Courier New" w:cs="Courier New"/>
+          <w:b/>
+          <w:sz w:val="28"/>
+        </w:rPr>
+      </w:pPr>
+      <w:r>
+        <w:rPr>
+          <w:rFonts w:ascii="Courier New" w:hAnsi="Courier New" w:cs="Courier New"/>
+          <w:b/>
+          <w:sz w:val="28"/>
+        </w:rPr>
+        <w:t>Data binding provide the bridge between component (</w:t>
+      </w:r>
+      <w:proofErr w:type="spellStart"/>
+      <w:r>
+        <w:rPr>
+          <w:rFonts w:ascii="Courier New" w:hAnsi="Courier New" w:cs="Courier New"/>
+          <w:b/>
+          <w:sz w:val="28"/>
+        </w:rPr>
+        <w:t>ts</w:t>
+      </w:r>
+      <w:proofErr w:type="spellEnd"/>
+      <w:r>
+        <w:rPr>
+          <w:rFonts w:ascii="Courier New" w:hAnsi="Courier New" w:cs="Courier New"/>
+          <w:b/>
+          <w:sz w:val="28"/>
+        </w:rPr>
+        <w:t xml:space="preserve">) and template (view/html page). </w:t>
+      </w:r>
+    </w:p>
+    <w:p>
+      <w:pPr>
+        <w:rPr>
+          <w:rFonts w:ascii="Courier New" w:hAnsi="Courier New" w:cs="Courier New"/>
+          <w:b/>
+          <w:sz w:val="28"/>
+        </w:rPr>
+      </w:pPr>
+    </w:p>
+    <w:p>
+      <w:pPr>
+        <w:rPr>
+          <w:rFonts w:ascii="Courier New" w:hAnsi="Courier New" w:cs="Courier New"/>
+          <w:b/>
+          <w:sz w:val="28"/>
+        </w:rPr>
+      </w:pPr>
+    </w:p>
+    <w:p>
+      <w:pPr>
+        <w:rPr>
+          <w:rFonts w:ascii="Courier New" w:hAnsi="Courier New" w:cs="Courier New"/>
+          <w:b/>
+          <w:sz w:val="28"/>
+        </w:rPr>
+      </w:pPr>
+      <w:proofErr w:type="gramStart"/>
+      <w:r>
+        <w:rPr>
+          <w:rFonts w:ascii="Courier New" w:hAnsi="Courier New" w:cs="Courier New"/>
+          <w:b/>
+          <w:sz w:val="28"/>
+          <w:highlight w:val="yellow"/>
+        </w:rPr>
+        <w:lastRenderedPageBreak/>
+        <w:t>ng</w:t>
+      </w:r>
+      <w:proofErr w:type="gramEnd"/>
+      <w:r>
+        <w:rPr>
+          <w:rFonts w:ascii="Courier New" w:hAnsi="Courier New" w:cs="Courier New"/>
+          <w:b/>
+          <w:sz w:val="28"/>
+          <w:highlight w:val="yellow"/>
+        </w:rPr>
+        <w:t xml:space="preserve"> serve –o</w:t>
+      </w:r>
       <w:bookmarkStart w:id="0" w:name="_GoBack"/>
       <w:bookmarkEnd w:id="0"/>
     </w:p>
     <w:p>
       <w:pPr>
+        <w:rPr>
+          <w:rFonts w:ascii="Courier New" w:hAnsi="Courier New" w:cs="Courier New"/>
+          <w:b/>
+          <w:sz w:val="28"/>
+        </w:rPr>
+      </w:pPr>
+    </w:p>
+    <w:p>
+      <w:pPr>
+        <w:rPr>
+          <w:rFonts w:ascii="Courier New" w:hAnsi="Courier New" w:cs="Courier New"/>
+          <w:b/>
+          <w:sz w:val="28"/>
+        </w:rPr>
+      </w:pPr>
+    </w:p>
+    <w:p>
+      <w:pPr>
+        <w:rPr>
+          <w:rFonts w:ascii="Courier New" w:hAnsi="Courier New" w:cs="Courier New"/>
+          <w:b/>
+          <w:sz w:val="28"/>
+        </w:rPr>
+      </w:pPr>
+      <w:r>
+        <w:rPr>
+          <w:rFonts w:ascii="Courier New" w:hAnsi="Courier New" w:cs="Courier New"/>
+          <w:b/>
+          <w:sz w:val="28"/>
+        </w:rPr>
+        <w:t xml:space="preserve">2 types </w:t>
+      </w:r>
+    </w:p>
+    <w:p>
+      <w:pPr>
         <w:pStyle w:val="ListParagraph"/>
+        <w:numPr>
+          <w:ilvl w:val="0"/>
+          <w:numId w:val="2"/>
+        </w:numPr>
+        <w:rPr>
+          <w:rFonts w:ascii="Courier New" w:hAnsi="Courier New" w:cs="Courier New"/>
+          <w:b/>
+          <w:sz w:val="28"/>
+        </w:rPr>
+      </w:pPr>
+      <w:r>
+        <w:rPr>
+          <w:rFonts w:ascii="Courier New" w:hAnsi="Courier New" w:cs="Courier New"/>
+          <w:b/>
+          <w:sz w:val="28"/>
+        </w:rPr>
+        <w:t>One – way data binding</w:t>
+      </w:r>
+    </w:p>
+    <w:p>
+      <w:pPr>
+        <w:pStyle w:val="ListParagraph"/>
+        <w:numPr>
+          <w:ilvl w:val="1"/>
+          <w:numId w:val="2"/>
+        </w:numPr>
+        <w:rPr>
+          <w:rFonts w:ascii="Courier New" w:hAnsi="Courier New" w:cs="Courier New"/>
+          <w:b/>
+          <w:sz w:val="28"/>
+        </w:rPr>
+      </w:pPr>
+      <w:r>
+        <w:rPr>
+          <w:rFonts w:ascii="Courier New" w:hAnsi="Courier New" w:cs="Courier New"/>
+          <w:b/>
+          <w:sz w:val="28"/>
+        </w:rPr>
+        <w:t>String interpolation : component --</w:t>
+      </w:r>
+      <w:r>
+        <w:rPr>
+          <w:rFonts w:ascii="Courier New" w:hAnsi="Courier New" w:cs="Courier New"/>
+          <w:b/>
+          <w:sz w:val="28"/>
+        </w:rPr>
+        <w:sym w:font="Wingdings" w:char="F0E0"/>
+      </w:r>
+      <w:r>
+        <w:rPr>
+          <w:rFonts w:ascii="Courier New" w:hAnsi="Courier New" w:cs="Courier New"/>
+          <w:b/>
+          <w:sz w:val="28"/>
+        </w:rPr>
+        <w:t xml:space="preserve">view </w:t>
+      </w:r>
+    </w:p>
+    <w:p>
+      <w:pPr>
+        <w:pStyle w:val="ListParagraph"/>
+        <w:ind w:left="1440"/>
+        <w:rPr>
+          <w:rFonts w:ascii="Courier New" w:hAnsi="Courier New" w:cs="Courier New"/>
+          <w:b/>
+          <w:sz w:val="28"/>
+        </w:rPr>
+      </w:pPr>
+      <w:r>
+        <w:rPr>
+          <w:rFonts w:ascii="Courier New" w:hAnsi="Courier New" w:cs="Courier New"/>
+          <w:b/>
+          <w:sz w:val="28"/>
+        </w:rPr>
+        <w:t>{{</w:t>
+      </w:r>
+      <w:proofErr w:type="spellStart"/>
+      <w:proofErr w:type="gramStart"/>
+      <w:r>
+        <w:rPr>
+          <w:rFonts w:ascii="Courier New" w:hAnsi="Courier New" w:cs="Courier New"/>
+          <w:b/>
+          <w:sz w:val="28"/>
+        </w:rPr>
+        <w:t>variableName</w:t>
+      </w:r>
+      <w:proofErr w:type="spellEnd"/>
+      <w:proofErr w:type="gramEnd"/>
+      <w:r>
+        <w:rPr>
+          <w:rFonts w:ascii="Courier New" w:hAnsi="Courier New" w:cs="Courier New"/>
+          <w:b/>
+          <w:sz w:val="28"/>
+        </w:rPr>
+        <w:t>}}</w:t>
+      </w:r>
+    </w:p>
+    <w:p>
+      <w:pPr>
+        <w:pStyle w:val="ListParagraph"/>
+        <w:ind w:left="1440"/>
+        <w:rPr>
+          <w:rFonts w:ascii="Courier New" w:hAnsi="Courier New" w:cs="Courier New"/>
+          <w:b/>
+          <w:sz w:val="28"/>
+        </w:rPr>
+      </w:pPr>
+      <w:r>
+        <w:rPr>
+          <w:rFonts w:ascii="Courier New" w:hAnsi="Courier New" w:cs="Courier New"/>
+          <w:b/>
+          <w:sz w:val="28"/>
+        </w:rPr>
+        <w:t>{{10+20+30}}</w:t>
+      </w:r>
+    </w:p>
+    <w:p>
+      <w:pPr>
+        <w:pStyle w:val="ListParagraph"/>
+        <w:ind w:left="1440"/>
+        <w:rPr>
+          <w:rFonts w:ascii="Courier New" w:hAnsi="Courier New" w:cs="Courier New"/>
+          <w:b/>
+          <w:sz w:val="28"/>
+        </w:rPr>
+      </w:pPr>
+      <w:r>
+        <w:rPr>
+          <w:rFonts w:ascii="Courier New" w:hAnsi="Courier New" w:cs="Courier New"/>
+          <w:b/>
+          <w:sz w:val="28"/>
+        </w:rPr>
+        <w:t>{{</w:t>
+      </w:r>
+      <w:proofErr w:type="spellStart"/>
+      <w:proofErr w:type="gramStart"/>
+      <w:r>
+        <w:rPr>
+          <w:rFonts w:ascii="Courier New" w:hAnsi="Courier New" w:cs="Courier New"/>
+          <w:b/>
+          <w:sz w:val="28"/>
+        </w:rPr>
+        <w:t>functionName</w:t>
+      </w:r>
+      <w:proofErr w:type="spellEnd"/>
+      <w:r>
+        <w:rPr>
+          <w:rFonts w:ascii="Courier New" w:hAnsi="Courier New" w:cs="Courier New"/>
+          <w:b/>
+          <w:sz w:val="28"/>
+        </w:rPr>
+        <w:t>(</w:t>
+      </w:r>
+      <w:proofErr w:type="gramEnd"/>
+      <w:r>
+        <w:rPr>
+          <w:rFonts w:ascii="Courier New" w:hAnsi="Courier New" w:cs="Courier New"/>
+          <w:b/>
+          <w:sz w:val="28"/>
+        </w:rPr>
+        <w:t>)}}</w:t>
+      </w:r>
+    </w:p>
+    <w:p>
+      <w:pPr>
+        <w:pStyle w:val="ListParagraph"/>
+        <w:ind w:left="1440"/>
+        <w:rPr>
+          <w:rFonts w:ascii="Courier New" w:hAnsi="Courier New" w:cs="Courier New"/>
+          <w:b/>
+          <w:sz w:val="28"/>
+        </w:rPr>
+      </w:pPr>
+    </w:p>
+    <w:p>
+      <w:pPr>
+        <w:pStyle w:val="ListParagraph"/>
+        <w:ind w:left="1440"/>
+        <w:rPr>
+          <w:rFonts w:ascii="Courier New" w:hAnsi="Courier New" w:cs="Courier New"/>
+          <w:b/>
+          <w:sz w:val="28"/>
+        </w:rPr>
+      </w:pPr>
+    </w:p>
+    <w:p>
+      <w:pPr>
+        <w:pStyle w:val="ListParagraph"/>
+        <w:ind w:left="1440"/>
+        <w:rPr>
+          <w:rFonts w:ascii="Courier New" w:hAnsi="Courier New" w:cs="Courier New"/>
+          <w:b/>
+          <w:sz w:val="28"/>
+        </w:rPr>
+      </w:pPr>
+      <w:r>
+        <w:rPr>
+          <w:rFonts w:ascii="Courier New" w:hAnsi="Courier New" w:cs="Courier New"/>
+          <w:b/>
+          <w:sz w:val="28"/>
+        </w:rPr>
+        <w:t xml:space="preserve"> </w:t>
+      </w:r>
+    </w:p>
+    <w:p>
+      <w:pPr>
+        <w:pStyle w:val="ListParagraph"/>
+        <w:numPr>
+          <w:ilvl w:val="0"/>
+          <w:numId w:val="2"/>
+        </w:numPr>
+        <w:rPr>
+          <w:rFonts w:ascii="Courier New" w:hAnsi="Courier New" w:cs="Courier New"/>
+          <w:b/>
+          <w:sz w:val="28"/>
+        </w:rPr>
+      </w:pPr>
+      <w:r>
+        <w:rPr>
+          <w:rFonts w:ascii="Courier New" w:hAnsi="Courier New" w:cs="Courier New"/>
+          <w:b/>
+          <w:sz w:val="28"/>
+        </w:rPr>
+        <w:t xml:space="preserve">Two way data binding </w:t>
+      </w:r>
+    </w:p>
+    <w:p>
+      <w:pPr>
+        <w:rPr>
+          <w:rFonts w:ascii="Courier New" w:hAnsi="Courier New" w:cs="Courier New"/>
+          <w:b/>
+          <w:sz w:val="28"/>
+        </w:rPr>
+      </w:pPr>
+    </w:p>
+    <w:p>
+      <w:pPr>
+        <w:rPr>
+          <w:rFonts w:ascii="Courier New" w:hAnsi="Courier New" w:cs="Courier New"/>
+          <w:b/>
+          <w:sz w:val="28"/>
+        </w:rPr>
+      </w:pPr>
+    </w:p>
+    <w:p>
+      <w:pPr>
+        <w:rPr>
+          <w:rFonts w:ascii="Courier New" w:hAnsi="Courier New" w:cs="Courier New"/>
+          <w:b/>
+          <w:sz w:val="28"/>
+        </w:rPr>
+      </w:pPr>
+    </w:p>
+    <w:p>
+      <w:pPr>
+        <w:rPr>
+          <w:rFonts w:ascii="Courier New" w:hAnsi="Courier New" w:cs="Courier New"/>
+          <w:b/>
+          <w:sz w:val="28"/>
+        </w:rPr>
+      </w:pPr>
+    </w:p>
+    <w:p>
+      <w:pPr>
+        <w:rPr>
+          <w:rFonts w:ascii="Courier New" w:hAnsi="Courier New" w:cs="Courier New"/>
+          <w:b/>
+          <w:sz w:val="28"/>
+        </w:rPr>
+      </w:pPr>
+    </w:p>
+    <w:p>
+      <w:pPr>
+        <w:rPr>
+          <w:rFonts w:ascii="Courier New" w:hAnsi="Courier New" w:cs="Courier New"/>
+          <w:b/>
+          <w:sz w:val="28"/>
+        </w:rPr>
+      </w:pPr>
+    </w:p>
+    <w:p>
+      <w:pPr>
+        <w:rPr>
+          <w:rFonts w:ascii="Courier New" w:hAnsi="Courier New" w:cs="Courier New"/>
+          <w:b/>
+          <w:sz w:val="28"/>
+        </w:rPr>
+      </w:pPr>
+    </w:p>
+    <w:p>
+      <w:pPr>
+        <w:rPr>
+          <w:rFonts w:ascii="Courier New" w:hAnsi="Courier New" w:cs="Courier New"/>
+          <w:b/>
+          <w:sz w:val="28"/>
+        </w:rPr>
+      </w:pPr>
+    </w:p>
+    <w:p>
+      <w:pPr>
+        <w:rPr>
+          <w:rFonts w:ascii="Courier New" w:hAnsi="Courier New" w:cs="Courier New"/>
+          <w:b/>
+          <w:sz w:val="28"/>
+        </w:rPr>
+      </w:pPr>
+    </w:p>
+    <w:p>
+      <w:pPr>
+        <w:rPr>
+          <w:rFonts w:ascii="Courier New" w:hAnsi="Courier New" w:cs="Courier New"/>
+          <w:b/>
+          <w:sz w:val="28"/>
+        </w:rPr>
+      </w:pPr>
+    </w:p>
+    <w:p>
+      <w:pPr>
+        <w:rPr>
+          <w:rFonts w:ascii="Courier New" w:hAnsi="Courier New" w:cs="Courier New"/>
+          <w:b/>
+          <w:sz w:val="28"/>
+        </w:rPr>
+      </w:pPr>
+    </w:p>
+    <w:p>
+      <w:pPr>
+        <w:rPr>
+          <w:rFonts w:ascii="Courier New" w:hAnsi="Courier New" w:cs="Courier New"/>
+          <w:b/>
+          <w:sz w:val="28"/>
+        </w:rPr>
+      </w:pPr>
+    </w:p>
+    <w:p>
+      <w:pPr>
+        <w:pStyle w:val="ListParagraph"/>
+        <w:rPr>
+          <w:rFonts w:ascii="Courier New" w:hAnsi="Courier New" w:cs="Courier New"/>
+          <w:b/>
+          <w:sz w:val="28"/>
+        </w:rPr>
+      </w:pPr>
+    </w:p>
+    <w:p>
+      <w:pPr>
+        <w:rPr>
+          <w:rFonts w:ascii="Courier New" w:hAnsi="Courier New" w:cs="Courier New"/>
+          <w:b/>
+          <w:sz w:val="28"/>
+        </w:rPr>
+      </w:pPr>
+    </w:p>
+    <w:p>
+      <w:pPr>
         <w:rPr>
           <w:rFonts w:ascii="Courier New" w:hAnsi="Courier New" w:cs="Courier New"/>
           <w:b/>
@@ -10264,6 +10923,95 @@
 <file path=word/numbering.xml><?xml version="1.0" encoding="utf-8"?>
 <w:numbering xmlns:wpc="http://schemas.microsoft.com/office/word/2010/wordprocessingCanvas" xmlns:mc="http://schemas.openxmlformats.org/markup-compatibility/2006" xmlns:o="urn:schemas-microsoft-com:office:office" xmlns:r="http://schemas.openxmlformats.org/officeDocument/2006/relationships" xmlns:m="http://schemas.openxmlformats.org/officeDocument/2006/math" xmlns:v="urn:schemas-microsoft-com:vml" xmlns:wp14="http://schemas.microsoft.com/office/word/2010/wordprocessingDrawing" xmlns:wp="http://schemas.openxmlformats.org/drawingml/2006/wordprocessingDrawing" xmlns:w10="urn:schemas-microsoft-com:office:word" xmlns:w="http://schemas.openxmlformats.org/wordprocessingml/2006/main" xmlns:w14="http://schemas.microsoft.com/office/word/2010/wordml" xmlns:w15="http://schemas.microsoft.com/office/word/2012/wordml" xmlns:wpg="http://schemas.microsoft.com/office/word/2010/wordprocessingGroup" xmlns:wpi="http://schemas.microsoft.com/office/word/2010/wordprocessingInk" xmlns:wne="http://schemas.microsoft.com/office/word/2006/wordml" xmlns:wps="http://schemas.microsoft.com/office/word/2010/wordprocessingShape" mc:Ignorable="w14 w15 wp14">
   <w:abstractNum w:abstractNumId="0" w15:restartNumberingAfterBreak="0">
+    <w:nsid w:val="1A085C22"/>
+    <w:multiLevelType w:val="hybridMultilevel"/>
+    <w:tmpl w:val="070A4CDA"/>
+    <w:lvl w:ilvl="0" w:tplc="4009000F">
+      <w:start w:val="1"/>
+      <w:numFmt w:val="decimal"/>
+      <w:lvlText w:val="%1."/>
+      <w:lvlJc w:val="left"/>
+      <w:pPr>
+        <w:ind w:left="720" w:hanging="360"/>
+      </w:pPr>
+      <w:rPr>
+        <w:rFonts w:hint="default"/>
+      </w:rPr>
+    </w:lvl>
+    <w:lvl w:ilvl="1" w:tplc="40090019">
+      <w:start w:val="1"/>
+      <w:numFmt w:val="lowerLetter"/>
+      <w:lvlText w:val="%2."/>
+      <w:lvlJc w:val="left"/>
+      <w:pPr>
+        <w:ind w:left="1440" w:hanging="360"/>
+      </w:pPr>
+    </w:lvl>
+    <w:lvl w:ilvl="2" w:tplc="4009001B" w:tentative="1">
+      <w:start w:val="1"/>
+      <w:numFmt w:val="lowerRoman"/>
+      <w:lvlText w:val="%3."/>
+      <w:lvlJc w:val="right"/>
+      <w:pPr>
+        <w:ind w:left="2160" w:hanging="180"/>
+      </w:pPr>
+    </w:lvl>
+    <w:lvl w:ilvl="3" w:tplc="4009000F" w:tentative="1">
+      <w:start w:val="1"/>
+      <w:numFmt w:val="decimal"/>
+      <w:lvlText w:val="%4."/>
+      <w:lvlJc w:val="left"/>
+      <w:pPr>
+        <w:ind w:left="2880" w:hanging="360"/>
+      </w:pPr>
+    </w:lvl>
+    <w:lvl w:ilvl="4" w:tplc="40090019" w:tentative="1">
+      <w:start w:val="1"/>
+      <w:numFmt w:val="lowerLetter"/>
+      <w:lvlText w:val="%5."/>
+      <w:lvlJc w:val="left"/>
+      <w:pPr>
+        <w:ind w:left="3600" w:hanging="360"/>
+      </w:pPr>
+    </w:lvl>
+    <w:lvl w:ilvl="5" w:tplc="4009001B" w:tentative="1">
+      <w:start w:val="1"/>
+      <w:numFmt w:val="lowerRoman"/>
+      <w:lvlText w:val="%6."/>
+      <w:lvlJc w:val="right"/>
+      <w:pPr>
+        <w:ind w:left="4320" w:hanging="180"/>
+      </w:pPr>
+    </w:lvl>
+    <w:lvl w:ilvl="6" w:tplc="4009000F" w:tentative="1">
+      <w:start w:val="1"/>
+      <w:numFmt w:val="decimal"/>
+      <w:lvlText w:val="%7."/>
+      <w:lvlJc w:val="left"/>
+      <w:pPr>
+        <w:ind w:left="5040" w:hanging="360"/>
+      </w:pPr>
+    </w:lvl>
+    <w:lvl w:ilvl="7" w:tplc="40090019" w:tentative="1">
+      <w:start w:val="1"/>
+      <w:numFmt w:val="lowerLetter"/>
+      <w:lvlText w:val="%8."/>
+      <w:lvlJc w:val="left"/>
+      <w:pPr>
+        <w:ind w:left="5760" w:hanging="360"/>
+      </w:pPr>
+    </w:lvl>
+    <w:lvl w:ilvl="8" w:tplc="4009001B" w:tentative="1">
+      <w:start w:val="1"/>
+      <w:numFmt w:val="lowerRoman"/>
+      <w:lvlText w:val="%9."/>
+      <w:lvlJc w:val="right"/>
+      <w:pPr>
+        <w:ind w:left="6480" w:hanging="180"/>
+      </w:pPr>
+    </w:lvl>
+  </w:abstractNum>
+  <w:abstractNum w:abstractNumId="1" w15:restartNumberingAfterBreak="0">
     <w:nsid w:val="6646495F"/>
     <w:multiLevelType w:val="hybridMultilevel"/>
     <w:tmpl w:val="C16E17CA"/>
@@ -10353,6 +11101,9 @@
     </w:lvl>
   </w:abstractNum>
   <w:num w:numId="1">
+    <w:abstractNumId w:val="1"/>
+  </w:num>
+  <w:num w:numId="2">
     <w:abstractNumId w:val="0"/>
   </w:num>
 </w:numbering>

</xml_diff>